<commit_message>
Major project updates: Complete CHANGELOG.md creation and workspace organization
- Created comprehensive CHANGELOG.md with 94 incremental versions (0.1.0  0.8.3)
- Documented all 31 change requests with detailed implementation notes
- Added project statistics and development metrics
- Organized changelog in newest-first order following industry standards
- Updated workspace configuration and task definitions
- Added new project documentation and development guides
- Created archive snapshots of workspace configurations
- Enhanced .gitignore for Power Platform development
</commit_message>
<xml_diff>
--- a/ChangeLog_Requests_EmployeeRecognitionApp.docx
+++ b/ChangeLog_Requests_EmployeeRecognitionApp.docx
@@ -1341,6 +1341,18 @@
               <w:t>As of 05/28/25, Ai Chatbot built &amp; starting testing phase (approx. 90% complete)</w:t>
             </w:r>
           </w:p>
+          <w:p>
+            <w:pPr>
+              <w:pStyle w:val="ListParagraph"/>
+              <w:numPr>
+                <w:ilvl w:val="0"/>
+                <w:numId w:val="21"/>
+              </w:numPr>
+            </w:pPr>
+            <w:r>
+              <w:t>Completed 06/08/25</w:t>
+            </w:r>
+          </w:p>
         </w:tc>
       </w:tr>
       <w:tr>
@@ -3214,13 +3226,7 @@
               </w:numPr>
             </w:pPr>
             <w:r>
-              <w:t>Completed 06/1</w:t>
-            </w:r>
-            <w:r>
-              <w:t>8</w:t>
-            </w:r>
-            <w:r>
-              <w:t>/2025.</w:t>
+              <w:t>Completed 06/18/2025.</w:t>
             </w:r>
           </w:p>
         </w:tc>
@@ -3315,10 +3321,7 @@
               <w:t>:</w:t>
             </w:r>
             <w:r>
-              <w:t xml:space="preserve"> </w:t>
-            </w:r>
-            <w:r>
-              <w:t>Change language on “Patient Safety” boolean popups</w:t>
+              <w:t xml:space="preserve"> Change language on “Patient Safety” boolean popups</w:t>
             </w:r>
             <w:r>
               <w:t xml:space="preserve"> to make softer prompt</w:t>
@@ -3968,13 +3971,7 @@
               </w:numPr>
             </w:pPr>
             <w:r>
-              <w:t>Changed feature languages &amp; GUI on 06/2</w:t>
-            </w:r>
-            <w:r>
-              <w:t>6</w:t>
-            </w:r>
-            <w:r>
-              <w:t>/2025.</w:t>
+              <w:t>Changed feature languages &amp; GUI on 06/26/2025.</w:t>
             </w:r>
           </w:p>
           <w:p>
@@ -4145,10 +4142,7 @@
               <w:t>:</w:t>
             </w:r>
             <w:r>
-              <w:t xml:space="preserve"> Alter the “Choose an award” dropdown popups on all screens to </w:t>
-            </w:r>
-            <w:r>
-              <w:t>alter YES/NO button visibilities</w:t>
+              <w:t xml:space="preserve"> Alter the “Choose an award” dropdown popups on all screens to alter YES/NO button visibilities</w:t>
             </w:r>
           </w:p>
         </w:tc>
@@ -4362,10 +4356,7 @@
               <w:t>:</w:t>
             </w:r>
             <w:r>
-              <w:t xml:space="preserve"> </w:t>
-            </w:r>
-            <w:r>
-              <w:t>Change “Additional Info” wording on all screens to simplify</w:t>
+              <w:t xml:space="preserve"> Change “Additional Info” wording on all screens to simplify</w:t>
             </w:r>
           </w:p>
         </w:tc>
@@ -4672,10 +4663,7 @@
               </w:numPr>
             </w:pPr>
             <w:r>
-              <w:t xml:space="preserve">Completed </w:t>
-            </w:r>
-            <w:r>
-              <w:t>corrections to identified spelling/grammar errors on 06/30/2025.</w:t>
+              <w:t>Completed corrections to identified spelling/grammar errors on 06/30/2025.</w:t>
             </w:r>
           </w:p>
         </w:tc>
@@ -4763,10 +4751,7 @@
               <w:t>:</w:t>
             </w:r>
             <w:r>
-              <w:t xml:space="preserve"> </w:t>
-            </w:r>
-            <w:r>
-              <w:t>Found</w:t>
+              <w:t xml:space="preserve"> Found</w:t>
             </w:r>
             <w:r>
               <w:t xml:space="preserve"> bug with item labels displaying default SharePoint value</w:t>
@@ -4959,10 +4944,7 @@
               <w:t>:</w:t>
             </w:r>
             <w:r>
-              <w:t xml:space="preserve"> </w:t>
-            </w:r>
-            <w:r>
-              <w:t>Prior to final form submissions, add a</w:t>
+              <w:t xml:space="preserve"> Prior to final form submissions, add a</w:t>
             </w:r>
             <w:r>
               <w:t xml:space="preserve"> new larger/prompt to “Review Prior To Submission” ability to all screens</w:t>
@@ -5073,13 +5055,7 @@
               <w:t>feature &amp; GUI on</w:t>
             </w:r>
             <w:r>
-              <w:t xml:space="preserve"> 06/</w:t>
-            </w:r>
-            <w:r>
-              <w:t>30</w:t>
-            </w:r>
-            <w:r>
-              <w:t>/2025.</w:t>
+              <w:t xml:space="preserve"> 06/30/2025.</w:t>
             </w:r>
           </w:p>
           <w:p>
@@ -5197,10 +5173,7 @@
               <w:t>:</w:t>
             </w:r>
             <w:r>
-              <w:t xml:space="preserve"> </w:t>
-            </w:r>
-            <w:r>
-              <w:t>Remove instances of redundant “Select the most appropriate” instruction blocks</w:t>
+              <w:t xml:space="preserve"> Remove instances of redundant “Select the most appropriate” instruction blocks</w:t>
             </w:r>
           </w:p>
         </w:tc>

</xml_diff>